<commit_message>
Added decriptions to lab3.
</commit_message>
<xml_diff>
--- a/Lab3/Lab3_Report.docx
+++ b/Lab3/Lab3_Report.docx
@@ -1648,28 +1648,45 @@
           <w:color w:val="000000"/>
           <w:sz w:val="28"/>
           <w:szCs w:val="28"/>
-          <w:lang w:val="en-US"/>
-        </w:rPr>
-      </w:pPr>
-      <w:r>
-        <w:rPr>
-          <w:rFonts w:ascii="Times New Roman" w:hAnsi="Times New Roman" w:cs="Times New Roman"/>
-          <w:color w:val="000000"/>
-          <w:sz w:val="28"/>
-          <w:szCs w:val="28"/>
-          <w:lang w:val="en-US"/>
-        </w:rPr>
-        <w:t>C4-Diagram</w:t>
-      </w:r>
-    </w:p>
-    <w:p>
-      <w:pPr>
-        <w:rPr>
-          <w:rFonts w:ascii="Times New Roman" w:hAnsi="Times New Roman" w:cs="Times New Roman"/>
-          <w:color w:val="000000"/>
-          <w:sz w:val="28"/>
-          <w:szCs w:val="28"/>
-          <w:lang w:val="en-US"/>
+        </w:rPr>
+      </w:pPr>
+      <w:r>
+        <w:rPr>
+          <w:rFonts w:ascii="Times New Roman" w:hAnsi="Times New Roman" w:cs="Times New Roman"/>
+          <w:color w:val="000000"/>
+          <w:sz w:val="28"/>
+          <w:szCs w:val="28"/>
+          <w:lang w:val="en-US"/>
+        </w:rPr>
+        <w:t>C</w:t>
+      </w:r>
+      <w:r>
+        <w:rPr>
+          <w:rFonts w:ascii="Times New Roman" w:hAnsi="Times New Roman" w:cs="Times New Roman"/>
+          <w:color w:val="000000"/>
+          <w:sz w:val="28"/>
+          <w:szCs w:val="28"/>
+        </w:rPr>
+        <w:t>4-</w:t>
+      </w:r>
+      <w:r>
+        <w:rPr>
+          <w:rFonts w:ascii="Times New Roman" w:hAnsi="Times New Roman" w:cs="Times New Roman"/>
+          <w:color w:val="000000"/>
+          <w:sz w:val="28"/>
+          <w:szCs w:val="28"/>
+          <w:lang w:val="en-US"/>
+        </w:rPr>
+        <w:t>Diagram</w:t>
+      </w:r>
+    </w:p>
+    <w:p>
+      <w:pPr>
+        <w:rPr>
+          <w:rFonts w:ascii="Times New Roman" w:hAnsi="Times New Roman" w:cs="Times New Roman"/>
+          <w:color w:val="000000"/>
+          <w:sz w:val="28"/>
+          <w:szCs w:val="28"/>
         </w:rPr>
       </w:pPr>
       <w:r>
@@ -1743,151 +1760,156 @@
           <w:color w:val="000000"/>
           <w:sz w:val="28"/>
           <w:szCs w:val="28"/>
-          <w:lang w:val="en-US"/>
-        </w:rPr>
-        <w:t>1-level:</w:t>
-      </w:r>
-    </w:p>
-    <w:p>
-      <w:pPr>
-        <w:rPr>
-          <w:rFonts w:ascii="Times New Roman" w:hAnsi="Times New Roman" w:cs="Times New Roman"/>
-          <w:color w:val="000000"/>
-          <w:sz w:val="28"/>
-          <w:szCs w:val="28"/>
-          <w:lang w:val="en-US"/>
-        </w:rPr>
-      </w:pPr>
-    </w:p>
-    <w:p>
-      <w:pPr>
-        <w:rPr>
-          <w:rFonts w:ascii="Times New Roman" w:hAnsi="Times New Roman" w:cs="Times New Roman"/>
-          <w:color w:val="000000"/>
-          <w:sz w:val="28"/>
-          <w:szCs w:val="28"/>
-          <w:lang w:val="en-US"/>
-        </w:rPr>
-      </w:pPr>
-    </w:p>
-    <w:p>
-      <w:pPr>
-        <w:rPr>
-          <w:rFonts w:ascii="Times New Roman" w:hAnsi="Times New Roman" w:cs="Times New Roman"/>
-          <w:color w:val="000000"/>
-          <w:sz w:val="28"/>
-          <w:szCs w:val="28"/>
-          <w:lang w:val="en-US"/>
-        </w:rPr>
-      </w:pPr>
-    </w:p>
-    <w:p>
-      <w:pPr>
-        <w:rPr>
-          <w:rFonts w:ascii="Times New Roman" w:hAnsi="Times New Roman" w:cs="Times New Roman"/>
-          <w:color w:val="000000"/>
-          <w:sz w:val="28"/>
-          <w:szCs w:val="28"/>
-          <w:lang w:val="en-US"/>
-        </w:rPr>
-      </w:pPr>
-    </w:p>
-    <w:p>
-      <w:pPr>
-        <w:rPr>
-          <w:rFonts w:ascii="Times New Roman" w:hAnsi="Times New Roman" w:cs="Times New Roman"/>
-          <w:color w:val="000000"/>
-          <w:sz w:val="28"/>
-          <w:szCs w:val="28"/>
-          <w:lang w:val="en-US"/>
-        </w:rPr>
-      </w:pPr>
-    </w:p>
-    <w:p>
-      <w:pPr>
-        <w:rPr>
-          <w:rFonts w:ascii="Times New Roman" w:hAnsi="Times New Roman" w:cs="Times New Roman"/>
-          <w:color w:val="000000"/>
-          <w:sz w:val="28"/>
-          <w:szCs w:val="28"/>
-          <w:lang w:val="en-US"/>
-        </w:rPr>
-      </w:pPr>
-    </w:p>
-    <w:p>
-      <w:pPr>
-        <w:rPr>
-          <w:rFonts w:ascii="Times New Roman" w:hAnsi="Times New Roman" w:cs="Times New Roman"/>
-          <w:color w:val="000000"/>
-          <w:sz w:val="28"/>
-          <w:szCs w:val="28"/>
-          <w:lang w:val="en-US"/>
-        </w:rPr>
-      </w:pPr>
-    </w:p>
-    <w:p>
-      <w:pPr>
-        <w:rPr>
-          <w:rFonts w:ascii="Times New Roman" w:hAnsi="Times New Roman" w:cs="Times New Roman"/>
-          <w:color w:val="000000"/>
-          <w:sz w:val="28"/>
-          <w:szCs w:val="28"/>
-          <w:lang w:val="en-US"/>
-        </w:rPr>
-      </w:pPr>
-    </w:p>
-    <w:p>
-      <w:pPr>
-        <w:rPr>
-          <w:rFonts w:ascii="Times New Roman" w:hAnsi="Times New Roman" w:cs="Times New Roman"/>
-          <w:color w:val="000000"/>
-          <w:sz w:val="28"/>
-          <w:szCs w:val="28"/>
-          <w:lang w:val="en-US"/>
-        </w:rPr>
-      </w:pPr>
-    </w:p>
-    <w:p>
-      <w:pPr>
-        <w:rPr>
-          <w:rFonts w:ascii="Times New Roman" w:hAnsi="Times New Roman" w:cs="Times New Roman"/>
-          <w:color w:val="000000"/>
-          <w:sz w:val="28"/>
-          <w:szCs w:val="28"/>
-          <w:lang w:val="en-US"/>
-        </w:rPr>
-      </w:pPr>
-    </w:p>
-    <w:p>
-      <w:pPr>
-        <w:rPr>
-          <w:rFonts w:ascii="Times New Roman" w:hAnsi="Times New Roman" w:cs="Times New Roman"/>
-          <w:color w:val="000000"/>
-          <w:sz w:val="28"/>
-          <w:szCs w:val="28"/>
-          <w:lang w:val="en-US"/>
-        </w:rPr>
-      </w:pPr>
-    </w:p>
-    <w:p>
-      <w:pPr>
-        <w:rPr>
-          <w:rFonts w:ascii="Times New Roman" w:hAnsi="Times New Roman" w:cs="Times New Roman"/>
-          <w:color w:val="000000"/>
-          <w:sz w:val="28"/>
-          <w:szCs w:val="28"/>
-          <w:lang w:val="en-US"/>
-        </w:rPr>
-      </w:pPr>
-    </w:p>
-    <w:p>
-      <w:pPr>
-        <w:rPr>
-          <w:rFonts w:ascii="Times New Roman" w:hAnsi="Times New Roman" w:cs="Times New Roman"/>
-          <w:color w:val="000000"/>
-          <w:sz w:val="28"/>
-          <w:szCs w:val="28"/>
-          <w:lang w:val="en-US"/>
+        </w:rPr>
+        <w:t>1-</w:t>
+      </w:r>
+      <w:r>
+        <w:rPr>
+          <w:rFonts w:ascii="Times New Roman" w:hAnsi="Times New Roman" w:cs="Times New Roman"/>
+          <w:color w:val="000000"/>
+          <w:sz w:val="28"/>
+          <w:szCs w:val="28"/>
+          <w:lang w:val="en-US"/>
+        </w:rPr>
+        <w:t>level</w:t>
+      </w:r>
+      <w:r>
+        <w:rPr>
+          <w:rFonts w:ascii="Times New Roman" w:hAnsi="Times New Roman" w:cs="Times New Roman"/>
+          <w:color w:val="000000"/>
+          <w:sz w:val="28"/>
+          <w:szCs w:val="28"/>
+        </w:rPr>
+        <w:t>:</w:t>
+      </w:r>
+    </w:p>
+    <w:p>
+      <w:pPr>
+        <w:rPr>
+          <w:rFonts w:ascii="Times New Roman" w:hAnsi="Times New Roman" w:cs="Times New Roman"/>
+          <w:color w:val="000000"/>
+          <w:sz w:val="28"/>
+          <w:szCs w:val="28"/>
+        </w:rPr>
+      </w:pPr>
+    </w:p>
+    <w:p>
+      <w:pPr>
+        <w:rPr>
+          <w:rFonts w:ascii="Times New Roman" w:hAnsi="Times New Roman" w:cs="Times New Roman"/>
+          <w:color w:val="000000"/>
+          <w:sz w:val="28"/>
+          <w:szCs w:val="28"/>
+        </w:rPr>
+      </w:pPr>
+    </w:p>
+    <w:p>
+      <w:pPr>
+        <w:rPr>
+          <w:rFonts w:ascii="Times New Roman" w:hAnsi="Times New Roman" w:cs="Times New Roman"/>
+          <w:color w:val="000000"/>
+          <w:sz w:val="28"/>
+          <w:szCs w:val="28"/>
+        </w:rPr>
+      </w:pPr>
+    </w:p>
+    <w:p>
+      <w:pPr>
+        <w:rPr>
+          <w:rFonts w:ascii="Times New Roman" w:hAnsi="Times New Roman" w:cs="Times New Roman"/>
+          <w:color w:val="000000"/>
+          <w:sz w:val="28"/>
+          <w:szCs w:val="28"/>
+        </w:rPr>
+      </w:pPr>
+    </w:p>
+    <w:p>
+      <w:pPr>
+        <w:rPr>
+          <w:rFonts w:ascii="Times New Roman" w:hAnsi="Times New Roman" w:cs="Times New Roman"/>
+          <w:color w:val="000000"/>
+          <w:sz w:val="28"/>
+          <w:szCs w:val="28"/>
+        </w:rPr>
+      </w:pPr>
+    </w:p>
+    <w:p>
+      <w:pPr>
+        <w:rPr>
+          <w:rFonts w:ascii="Times New Roman" w:hAnsi="Times New Roman" w:cs="Times New Roman"/>
+          <w:color w:val="000000"/>
+          <w:sz w:val="28"/>
+          <w:szCs w:val="28"/>
+        </w:rPr>
+      </w:pPr>
+    </w:p>
+    <w:p>
+      <w:pPr>
+        <w:rPr>
+          <w:rFonts w:ascii="Times New Roman" w:hAnsi="Times New Roman" w:cs="Times New Roman"/>
+          <w:color w:val="000000"/>
+          <w:sz w:val="28"/>
+          <w:szCs w:val="28"/>
+        </w:rPr>
+      </w:pPr>
+    </w:p>
+    <w:p>
+      <w:pPr>
+        <w:rPr>
+          <w:rFonts w:ascii="Times New Roman" w:hAnsi="Times New Roman" w:cs="Times New Roman"/>
+          <w:color w:val="000000"/>
+          <w:sz w:val="28"/>
+          <w:szCs w:val="28"/>
+        </w:rPr>
+      </w:pPr>
+    </w:p>
+    <w:p>
+      <w:pPr>
+        <w:rPr>
+          <w:rFonts w:ascii="Times New Roman" w:hAnsi="Times New Roman" w:cs="Times New Roman"/>
+          <w:color w:val="000000"/>
+          <w:sz w:val="28"/>
+          <w:szCs w:val="28"/>
+        </w:rPr>
+      </w:pPr>
+    </w:p>
+    <w:p>
+      <w:pPr>
+        <w:rPr>
+          <w:rFonts w:ascii="Times New Roman" w:hAnsi="Times New Roman" w:cs="Times New Roman"/>
+          <w:color w:val="000000"/>
+          <w:sz w:val="28"/>
+          <w:szCs w:val="28"/>
+        </w:rPr>
+      </w:pPr>
+    </w:p>
+    <w:p>
+      <w:pPr>
+        <w:rPr>
+          <w:rFonts w:ascii="Times New Roman" w:hAnsi="Times New Roman" w:cs="Times New Roman"/>
+          <w:color w:val="000000"/>
+          <w:sz w:val="28"/>
+          <w:szCs w:val="28"/>
+        </w:rPr>
+      </w:pPr>
+    </w:p>
+    <w:p>
+      <w:pPr>
+        <w:rPr>
+          <w:rFonts w:ascii="Times New Roman" w:hAnsi="Times New Roman" w:cs="Times New Roman"/>
+          <w:color w:val="000000"/>
+          <w:sz w:val="28"/>
+          <w:szCs w:val="28"/>
+        </w:rPr>
+      </w:pPr>
+    </w:p>
+    <w:p>
+      <w:pPr>
+        <w:rPr>
+          <w:rFonts w:ascii="Times New Roman" w:hAnsi="Times New Roman" w:cs="Times New Roman"/>
+          <w:color w:val="000000"/>
+          <w:sz w:val="28"/>
+          <w:szCs w:val="28"/>
         </w:rPr>
       </w:pPr>
     </w:p>
@@ -1899,16 +1921,113 @@
           <w:color w:val="000000"/>
           <w:sz w:val="28"/>
           <w:szCs w:val="28"/>
-          <w:lang w:val="en-US"/>
-        </w:rPr>
-      </w:pPr>
-      <w:r>
-        <w:rPr>
-          <w:rFonts w:ascii="Times New Roman" w:hAnsi="Times New Roman" w:cs="Times New Roman"/>
-          <w:color w:val="000000"/>
-          <w:sz w:val="28"/>
-          <w:szCs w:val="28"/>
-          <w:lang w:val="en-US"/>
+          <w:lang w:val="uk-UA"/>
+        </w:rPr>
+      </w:pPr>
+      <w:r>
+        <w:rPr>
+          <w:rFonts w:ascii="Times New Roman" w:hAnsi="Times New Roman" w:cs="Times New Roman"/>
+          <w:color w:val="000000"/>
+          <w:sz w:val="28"/>
+          <w:szCs w:val="28"/>
+        </w:rPr>
+        <w:t xml:space="preserve">У </w:t>
+      </w:r>
+      <w:proofErr w:type="spellStart"/>
+      <w:r>
+        <w:rPr>
+          <w:rFonts w:ascii="Times New Roman" w:hAnsi="Times New Roman" w:cs="Times New Roman"/>
+          <w:color w:val="000000"/>
+          <w:sz w:val="28"/>
+          <w:szCs w:val="28"/>
+        </w:rPr>
+        <w:t>системі</w:t>
+      </w:r>
+      <w:proofErr w:type="spellEnd"/>
+      <w:r>
+        <w:rPr>
+          <w:rFonts w:ascii="Times New Roman" w:hAnsi="Times New Roman" w:cs="Times New Roman"/>
+          <w:color w:val="000000"/>
+          <w:sz w:val="28"/>
+          <w:szCs w:val="28"/>
+        </w:rPr>
+        <w:t xml:space="preserve"> </w:t>
+      </w:r>
+      <w:r>
+        <w:rPr>
+          <w:rFonts w:ascii="Times New Roman" w:hAnsi="Times New Roman" w:cs="Times New Roman"/>
+          <w:color w:val="000000"/>
+          <w:sz w:val="28"/>
+          <w:szCs w:val="28"/>
+          <w:lang w:val="uk-UA"/>
+        </w:rPr>
+        <w:t>планування задач</w:t>
+      </w:r>
+      <w:r>
+        <w:rPr>
+          <w:rFonts w:ascii="Times New Roman" w:hAnsi="Times New Roman" w:cs="Times New Roman"/>
+          <w:color w:val="000000"/>
+          <w:sz w:val="28"/>
+          <w:szCs w:val="28"/>
+        </w:rPr>
+        <w:t xml:space="preserve"> є два </w:t>
+      </w:r>
+      <w:proofErr w:type="spellStart"/>
+      <w:r>
+        <w:rPr>
+          <w:rFonts w:ascii="Times New Roman" w:hAnsi="Times New Roman" w:cs="Times New Roman"/>
+          <w:color w:val="000000"/>
+          <w:sz w:val="28"/>
+          <w:szCs w:val="28"/>
+        </w:rPr>
+        <w:t>користувачі</w:t>
+      </w:r>
+      <w:proofErr w:type="spellEnd"/>
+      <w:r>
+        <w:rPr>
+          <w:rFonts w:ascii="Times New Roman" w:hAnsi="Times New Roman" w:cs="Times New Roman"/>
+          <w:color w:val="000000"/>
+          <w:sz w:val="28"/>
+          <w:szCs w:val="28"/>
+        </w:rPr>
+        <w:t xml:space="preserve">: менеджер та </w:t>
+      </w:r>
+      <w:proofErr w:type="spellStart"/>
+      <w:r>
+        <w:rPr>
+          <w:rFonts w:ascii="Times New Roman" w:hAnsi="Times New Roman" w:cs="Times New Roman"/>
+          <w:color w:val="000000"/>
+          <w:sz w:val="28"/>
+          <w:szCs w:val="28"/>
+        </w:rPr>
+        <w:t>виконавець</w:t>
+      </w:r>
+      <w:proofErr w:type="spellEnd"/>
+      <w:r>
+        <w:rPr>
+          <w:rFonts w:ascii="Times New Roman" w:hAnsi="Times New Roman" w:cs="Times New Roman"/>
+          <w:color w:val="000000"/>
+          <w:sz w:val="28"/>
+          <w:szCs w:val="28"/>
+        </w:rPr>
+        <w:t>.</w:t>
+      </w:r>
+      <w:r>
+        <w:rPr>
+          <w:rFonts w:ascii="Times New Roman" w:hAnsi="Times New Roman" w:cs="Times New Roman"/>
+          <w:color w:val="000000"/>
+          <w:sz w:val="28"/>
+          <w:szCs w:val="28"/>
+          <w:lang w:val="uk-UA"/>
+        </w:rPr>
+        <w:t xml:space="preserve"> Менеджер може переглядати задачі, створювати нові, видаляти існуючі, назначати виконавців на задачі. Виконавець може переглядати список задач, назначені йому задачі та редагувати статуси своїх задач. Система зберігає дані про менеджерів, виконавців та задачі, забезпечує контроль за задачами та їх статусами.</w:t>
+      </w:r>
+      <w:r>
+        <w:rPr>
+          <w:rFonts w:ascii="Times New Roman" w:hAnsi="Times New Roman" w:cs="Times New Roman"/>
+          <w:color w:val="000000"/>
+          <w:sz w:val="28"/>
+          <w:szCs w:val="28"/>
         </w:rPr>
         <w:br w:type="page"/>
       </w:r>
@@ -2002,22 +2121,364 @@
     </w:p>
     <w:p>
       <w:pPr>
+        <w:rPr>
+          <w:rFonts w:ascii="Times New Roman" w:hAnsi="Times New Roman" w:cs="Times New Roman"/>
+          <w:color w:val="000000"/>
+          <w:sz w:val="28"/>
+          <w:szCs w:val="28"/>
+          <w:lang w:val="en-US"/>
+        </w:rPr>
+      </w:pPr>
+    </w:p>
+    <w:p>
+      <w:pPr>
+        <w:rPr>
+          <w:rFonts w:ascii="Times New Roman" w:hAnsi="Times New Roman" w:cs="Times New Roman"/>
+          <w:color w:val="000000"/>
+          <w:sz w:val="28"/>
+          <w:szCs w:val="28"/>
+          <w:lang w:val="en-US"/>
+        </w:rPr>
+      </w:pPr>
+    </w:p>
+    <w:p>
+      <w:pPr>
+        <w:rPr>
+          <w:rFonts w:ascii="Times New Roman" w:hAnsi="Times New Roman" w:cs="Times New Roman"/>
+          <w:color w:val="000000"/>
+          <w:sz w:val="28"/>
+          <w:szCs w:val="28"/>
+          <w:lang w:val="en-US"/>
+        </w:rPr>
+      </w:pPr>
+    </w:p>
+    <w:p>
+      <w:pPr>
+        <w:rPr>
+          <w:rFonts w:ascii="Times New Roman" w:hAnsi="Times New Roman" w:cs="Times New Roman"/>
+          <w:color w:val="000000"/>
+          <w:sz w:val="28"/>
+          <w:szCs w:val="28"/>
+          <w:lang w:val="en-US"/>
+        </w:rPr>
+      </w:pPr>
+    </w:p>
+    <w:p>
+      <w:pPr>
+        <w:rPr>
+          <w:rFonts w:ascii="Times New Roman" w:hAnsi="Times New Roman" w:cs="Times New Roman"/>
+          <w:color w:val="000000"/>
+          <w:sz w:val="28"/>
+          <w:szCs w:val="28"/>
+          <w:lang w:val="en-US"/>
+        </w:rPr>
+      </w:pPr>
+    </w:p>
+    <w:p>
+      <w:pPr>
+        <w:rPr>
+          <w:rFonts w:ascii="Times New Roman" w:hAnsi="Times New Roman" w:cs="Times New Roman"/>
+          <w:color w:val="000000"/>
+          <w:sz w:val="28"/>
+          <w:szCs w:val="28"/>
+          <w:lang w:val="en-US"/>
+        </w:rPr>
+      </w:pPr>
+    </w:p>
+    <w:p>
+      <w:pPr>
+        <w:rPr>
+          <w:rFonts w:ascii="Times New Roman" w:hAnsi="Times New Roman" w:cs="Times New Roman"/>
+          <w:color w:val="000000"/>
+          <w:sz w:val="28"/>
+          <w:szCs w:val="28"/>
+          <w:lang w:val="en-US"/>
+        </w:rPr>
+      </w:pPr>
+    </w:p>
+    <w:p>
+      <w:pPr>
+        <w:rPr>
+          <w:rFonts w:ascii="Times New Roman" w:hAnsi="Times New Roman" w:cs="Times New Roman"/>
+          <w:color w:val="000000"/>
+          <w:sz w:val="28"/>
+          <w:szCs w:val="28"/>
+          <w:lang w:val="en-US"/>
+        </w:rPr>
+      </w:pPr>
+    </w:p>
+    <w:p>
+      <w:pPr>
+        <w:rPr>
+          <w:rFonts w:ascii="Times New Roman" w:hAnsi="Times New Roman" w:cs="Times New Roman"/>
+          <w:color w:val="000000"/>
+          <w:sz w:val="28"/>
+          <w:szCs w:val="28"/>
+          <w:lang w:val="en-US"/>
+        </w:rPr>
+      </w:pPr>
+    </w:p>
+    <w:p>
+      <w:pPr>
+        <w:rPr>
+          <w:rFonts w:ascii="Times New Roman" w:hAnsi="Times New Roman" w:cs="Times New Roman"/>
+          <w:color w:val="000000"/>
+          <w:sz w:val="28"/>
+          <w:szCs w:val="28"/>
+          <w:lang w:val="en-US"/>
+        </w:rPr>
+      </w:pPr>
+    </w:p>
+    <w:p>
+      <w:pPr>
+        <w:rPr>
+          <w:rFonts w:ascii="Times New Roman" w:hAnsi="Times New Roman" w:cs="Times New Roman"/>
+          <w:color w:val="000000"/>
+          <w:sz w:val="28"/>
+          <w:szCs w:val="28"/>
+          <w:lang w:val="en-US"/>
+        </w:rPr>
+      </w:pPr>
+    </w:p>
+    <w:p>
+      <w:pPr>
+        <w:rPr>
+          <w:rFonts w:ascii="Times New Roman" w:hAnsi="Times New Roman" w:cs="Times New Roman"/>
+          <w:color w:val="000000"/>
+          <w:sz w:val="28"/>
+          <w:szCs w:val="28"/>
+          <w:lang w:val="en-US"/>
+        </w:rPr>
+      </w:pPr>
+    </w:p>
+    <w:p>
+      <w:pPr>
+        <w:rPr>
+          <w:rFonts w:ascii="Times New Roman" w:hAnsi="Times New Roman" w:cs="Times New Roman"/>
+          <w:color w:val="000000"/>
+          <w:sz w:val="28"/>
+          <w:szCs w:val="28"/>
+          <w:lang w:val="en-US"/>
+        </w:rPr>
+      </w:pPr>
+    </w:p>
+    <w:p>
+      <w:pPr>
+        <w:rPr>
+          <w:rFonts w:ascii="Times New Roman" w:hAnsi="Times New Roman" w:cs="Times New Roman"/>
+          <w:color w:val="000000"/>
+          <w:sz w:val="28"/>
+          <w:szCs w:val="28"/>
+          <w:lang w:val="en-US"/>
+        </w:rPr>
+      </w:pPr>
+    </w:p>
+    <w:p>
+      <w:pPr>
+        <w:rPr>
+          <w:rFonts w:ascii="Times New Roman" w:hAnsi="Times New Roman" w:cs="Times New Roman"/>
+          <w:color w:val="000000"/>
+          <w:sz w:val="28"/>
+          <w:szCs w:val="28"/>
+          <w:lang w:val="en-US"/>
+        </w:rPr>
+      </w:pPr>
+    </w:p>
+    <w:p>
+      <w:pPr>
+        <w:rPr>
+          <w:rFonts w:ascii="Times New Roman" w:hAnsi="Times New Roman" w:cs="Times New Roman"/>
+          <w:color w:val="000000"/>
+          <w:sz w:val="28"/>
+          <w:szCs w:val="28"/>
+          <w:lang w:val="en-US"/>
+        </w:rPr>
+      </w:pPr>
+    </w:p>
+    <w:p>
+      <w:pPr>
+        <w:rPr>
+          <w:rFonts w:ascii="Times New Roman" w:hAnsi="Times New Roman" w:cs="Times New Roman"/>
+          <w:color w:val="000000"/>
+          <w:sz w:val="28"/>
+          <w:szCs w:val="28"/>
+          <w:lang w:val="en-US"/>
+        </w:rPr>
+      </w:pPr>
+    </w:p>
+    <w:p>
+      <w:pPr>
+        <w:rPr>
+          <w:rFonts w:ascii="Times New Roman" w:hAnsi="Times New Roman" w:cs="Times New Roman"/>
+          <w:color w:val="000000"/>
+          <w:sz w:val="28"/>
+          <w:szCs w:val="28"/>
+          <w:lang w:val="en-US"/>
+        </w:rPr>
+      </w:pPr>
+    </w:p>
+    <w:p>
+      <w:pPr>
+        <w:rPr>
+          <w:rFonts w:ascii="Times New Roman" w:hAnsi="Times New Roman" w:cs="Times New Roman"/>
+          <w:color w:val="000000"/>
+          <w:sz w:val="28"/>
+          <w:szCs w:val="28"/>
+          <w:lang w:val="en-US"/>
+        </w:rPr>
+      </w:pPr>
+    </w:p>
+    <w:p>
+      <w:pPr>
+        <w:rPr>
+          <w:rFonts w:ascii="Times New Roman" w:hAnsi="Times New Roman" w:cs="Times New Roman"/>
+          <w:color w:val="000000"/>
+          <w:sz w:val="28"/>
+          <w:szCs w:val="28"/>
+          <w:lang w:val="en-US"/>
+        </w:rPr>
+      </w:pPr>
+    </w:p>
+    <w:p>
+      <w:pPr>
+        <w:rPr>
+          <w:rFonts w:ascii="Times New Roman" w:hAnsi="Times New Roman" w:cs="Times New Roman"/>
+          <w:color w:val="000000"/>
+          <w:sz w:val="28"/>
+          <w:szCs w:val="28"/>
+          <w:lang w:val="uk-UA"/>
+        </w:rPr>
+      </w:pPr>
+      <w:r>
+        <w:rPr>
+          <w:rFonts w:ascii="Times New Roman" w:hAnsi="Times New Roman" w:cs="Times New Roman"/>
+          <w:color w:val="000000"/>
+          <w:sz w:val="28"/>
+          <w:szCs w:val="28"/>
+          <w:lang w:val="uk-UA"/>
+        </w:rPr>
+        <w:t>Система поділяється на такі компоненти:</w:t>
+      </w:r>
+    </w:p>
+    <w:p>
+      <w:pPr>
+        <w:rPr>
+          <w:rFonts w:ascii="Times New Roman" w:hAnsi="Times New Roman" w:cs="Times New Roman"/>
+          <w:color w:val="000000"/>
+          <w:sz w:val="28"/>
+          <w:szCs w:val="28"/>
+          <w:lang w:val="uk-UA"/>
+        </w:rPr>
+      </w:pPr>
+      <w:r>
+        <w:rPr>
+          <w:rFonts w:ascii="Times New Roman" w:hAnsi="Times New Roman" w:cs="Times New Roman"/>
+          <w:color w:val="000000"/>
+          <w:sz w:val="28"/>
+          <w:szCs w:val="28"/>
+          <w:lang w:val="uk-UA"/>
+        </w:rPr>
+        <w:t>1. Веб-</w:t>
+      </w:r>
+      <w:r>
+        <w:rPr>
+          <w:rFonts w:ascii="Times New Roman" w:hAnsi="Times New Roman" w:cs="Times New Roman"/>
+          <w:color w:val="000000"/>
+          <w:sz w:val="28"/>
+          <w:szCs w:val="28"/>
+          <w:lang w:val="uk-UA"/>
+        </w:rPr>
+        <w:t>застосунок</w:t>
+      </w:r>
+      <w:r>
+        <w:rPr>
+          <w:rFonts w:ascii="Times New Roman" w:hAnsi="Times New Roman" w:cs="Times New Roman"/>
+          <w:color w:val="000000"/>
+          <w:sz w:val="28"/>
+          <w:szCs w:val="28"/>
+          <w:lang w:val="uk-UA"/>
+        </w:rPr>
+        <w:t>,</w:t>
+      </w:r>
+      <w:r>
+        <w:rPr>
+          <w:rFonts w:ascii="Times New Roman" w:hAnsi="Times New Roman" w:cs="Times New Roman"/>
+          <w:color w:val="000000"/>
+          <w:sz w:val="28"/>
+          <w:szCs w:val="28"/>
+          <w:lang w:val="uk-UA"/>
+        </w:rPr>
+        <w:t xml:space="preserve"> що надає можливість користувачам</w:t>
+      </w:r>
+      <w:r>
+        <w:rPr>
+          <w:rFonts w:ascii="Times New Roman" w:hAnsi="Times New Roman" w:cs="Times New Roman"/>
+          <w:color w:val="000000"/>
+          <w:sz w:val="28"/>
+          <w:szCs w:val="28"/>
+          <w:lang w:val="uk-UA"/>
+        </w:rPr>
+        <w:t xml:space="preserve"> взаємодіяти з системою.</w:t>
+      </w:r>
+    </w:p>
+    <w:p>
+      <w:pPr>
+        <w:rPr>
+          <w:rFonts w:ascii="Times New Roman" w:hAnsi="Times New Roman" w:cs="Times New Roman"/>
+          <w:color w:val="000000"/>
+          <w:sz w:val="28"/>
+          <w:szCs w:val="28"/>
+          <w:lang w:val="uk-UA"/>
+        </w:rPr>
+      </w:pPr>
+      <w:r>
+        <w:rPr>
+          <w:rFonts w:ascii="Times New Roman" w:hAnsi="Times New Roman" w:cs="Times New Roman"/>
+          <w:color w:val="000000"/>
+          <w:sz w:val="28"/>
+          <w:szCs w:val="28"/>
+          <w:lang w:val="uk-UA"/>
+        </w:rPr>
+        <w:t>2. Серверний застосунок, що виконує запити користувачів.</w:t>
+      </w:r>
+    </w:p>
+    <w:p>
+      <w:pPr>
+        <w:rPr>
+          <w:rFonts w:ascii="Times New Roman" w:hAnsi="Times New Roman" w:cs="Times New Roman"/>
+          <w:color w:val="000000"/>
+          <w:sz w:val="28"/>
+          <w:szCs w:val="28"/>
+          <w:lang w:val="uk-UA"/>
+        </w:rPr>
+      </w:pPr>
+      <w:r>
+        <w:rPr>
+          <w:rFonts w:ascii="Times New Roman" w:hAnsi="Times New Roman" w:cs="Times New Roman"/>
+          <w:color w:val="000000"/>
+          <w:sz w:val="28"/>
+          <w:szCs w:val="28"/>
+          <w:lang w:val="uk-UA"/>
+        </w:rPr>
+        <w:t>3. База даних, яка зберігає всю потрібну інформацію.</w:t>
+      </w:r>
+    </w:p>
+    <w:p>
+      <w:pPr>
         <w:spacing w:line="259" w:lineRule="auto"/>
         <w:rPr>
           <w:rFonts w:ascii="Times New Roman" w:hAnsi="Times New Roman" w:cs="Times New Roman"/>
           <w:color w:val="000000"/>
           <w:sz w:val="28"/>
           <w:szCs w:val="28"/>
-          <w:lang w:val="en-US"/>
-        </w:rPr>
-      </w:pPr>
-      <w:r>
-        <w:rPr>
-          <w:rFonts w:ascii="Times New Roman" w:hAnsi="Times New Roman" w:cs="Times New Roman"/>
-          <w:color w:val="000000"/>
-          <w:sz w:val="28"/>
-          <w:szCs w:val="28"/>
-          <w:lang w:val="en-US"/>
+        </w:rPr>
+      </w:pPr>
+      <w:r>
+        <w:rPr>
+          <w:rFonts w:ascii="Times New Roman" w:hAnsi="Times New Roman" w:cs="Times New Roman"/>
+          <w:color w:val="000000"/>
+          <w:sz w:val="28"/>
+          <w:szCs w:val="28"/>
         </w:rPr>
         <w:br w:type="page"/>
       </w:r>
@@ -2276,47 +2737,513 @@
     </w:p>
     <w:p>
       <w:pPr>
-        <w:spacing w:line="259" w:lineRule="auto"/>
-        <w:rPr>
-          <w:rFonts w:ascii="Times New Roman" w:hAnsi="Times New Roman" w:cs="Times New Roman"/>
-          <w:color w:val="000000"/>
-          <w:sz w:val="28"/>
-          <w:szCs w:val="28"/>
-          <w:lang w:val="en-US"/>
-        </w:rPr>
-      </w:pPr>
-      <w:r>
-        <w:rPr>
-          <w:rFonts w:ascii="Times New Roman" w:hAnsi="Times New Roman" w:cs="Times New Roman"/>
-          <w:color w:val="000000"/>
-          <w:sz w:val="28"/>
-          <w:szCs w:val="28"/>
-          <w:lang w:val="en-US"/>
-        </w:rPr>
-        <w:br w:type="page"/>
-      </w:r>
-    </w:p>
-    <w:p>
-      <w:pPr>
-        <w:rPr>
-          <w:rFonts w:ascii="Times New Roman" w:hAnsi="Times New Roman" w:cs="Times New Roman"/>
-          <w:color w:val="000000"/>
-          <w:sz w:val="28"/>
-          <w:szCs w:val="28"/>
-          <w:lang w:val="en-US"/>
-        </w:rPr>
-      </w:pPr>
-      <w:r>
-        <w:rPr>
-          <w:rFonts w:ascii="Times New Roman" w:hAnsi="Times New Roman" w:cs="Times New Roman"/>
-          <w:color w:val="000000"/>
-          <w:sz w:val="28"/>
-          <w:szCs w:val="28"/>
-          <w:lang w:val="en-US"/>
+        <w:rPr>
+          <w:rFonts w:ascii="Times New Roman" w:hAnsi="Times New Roman" w:cs="Times New Roman"/>
+          <w:color w:val="000000"/>
+          <w:sz w:val="28"/>
+          <w:szCs w:val="28"/>
+          <w:lang w:val="uk-UA"/>
+        </w:rPr>
+      </w:pPr>
+      <w:r>
+        <w:rPr>
+          <w:rFonts w:ascii="Times New Roman" w:hAnsi="Times New Roman" w:cs="Times New Roman"/>
+          <w:color w:val="000000"/>
+          <w:sz w:val="28"/>
+          <w:szCs w:val="28"/>
+          <w:lang w:val="uk-UA"/>
+        </w:rPr>
+        <w:t xml:space="preserve">При розробці архітектури застосунку </w:t>
+      </w:r>
+      <w:r>
+        <w:rPr>
+          <w:rFonts w:ascii="Times New Roman" w:hAnsi="Times New Roman" w:cs="Times New Roman"/>
+          <w:color w:val="000000"/>
+          <w:sz w:val="28"/>
+          <w:szCs w:val="28"/>
+          <w:lang w:val="uk-UA"/>
+        </w:rPr>
+        <w:t>застосовано багатошарову архітектуру</w:t>
+      </w:r>
+      <w:r>
+        <w:rPr>
+          <w:rFonts w:ascii="Times New Roman" w:hAnsi="Times New Roman" w:cs="Times New Roman"/>
+          <w:color w:val="000000"/>
+          <w:sz w:val="28"/>
+          <w:szCs w:val="28"/>
+          <w:lang w:val="uk-UA"/>
+        </w:rPr>
+        <w:t>:</w:t>
+      </w:r>
+    </w:p>
+    <w:p>
+      <w:pPr>
+        <w:rPr>
+          <w:rFonts w:ascii="Times New Roman" w:hAnsi="Times New Roman" w:cs="Times New Roman"/>
+          <w:color w:val="000000"/>
+          <w:sz w:val="28"/>
+          <w:szCs w:val="28"/>
+          <w:lang w:val="uk-UA"/>
+        </w:rPr>
+      </w:pPr>
+      <w:r>
+        <w:rPr>
+          <w:rFonts w:ascii="Times New Roman" w:hAnsi="Times New Roman" w:cs="Times New Roman"/>
+          <w:color w:val="000000"/>
+          <w:sz w:val="28"/>
+          <w:szCs w:val="28"/>
+          <w:lang w:val="uk-UA"/>
+        </w:rPr>
+        <w:t xml:space="preserve">1. </w:t>
+      </w:r>
+      <w:proofErr w:type="spellStart"/>
+      <w:r>
+        <w:rPr>
+          <w:rFonts w:ascii="Times New Roman" w:hAnsi="Times New Roman" w:cs="Times New Roman"/>
+          <w:color w:val="000000"/>
+          <w:sz w:val="28"/>
+          <w:szCs w:val="28"/>
+          <w:lang w:val="uk-UA"/>
+        </w:rPr>
+        <w:t>Presentation</w:t>
+      </w:r>
+      <w:proofErr w:type="spellEnd"/>
+      <w:r>
+        <w:rPr>
+          <w:rFonts w:ascii="Times New Roman" w:hAnsi="Times New Roman" w:cs="Times New Roman"/>
+          <w:color w:val="000000"/>
+          <w:sz w:val="28"/>
+          <w:szCs w:val="28"/>
+          <w:lang w:val="uk-UA"/>
+        </w:rPr>
+        <w:t xml:space="preserve"> </w:t>
+      </w:r>
+      <w:proofErr w:type="spellStart"/>
+      <w:r>
+        <w:rPr>
+          <w:rFonts w:ascii="Times New Roman" w:hAnsi="Times New Roman" w:cs="Times New Roman"/>
+          <w:color w:val="000000"/>
+          <w:sz w:val="28"/>
+          <w:szCs w:val="28"/>
+          <w:lang w:val="uk-UA"/>
+        </w:rPr>
+        <w:t>Layer</w:t>
+      </w:r>
+      <w:proofErr w:type="spellEnd"/>
+      <w:r>
+        <w:rPr>
+          <w:rFonts w:ascii="Times New Roman" w:hAnsi="Times New Roman" w:cs="Times New Roman"/>
+          <w:color w:val="000000"/>
+          <w:sz w:val="28"/>
+          <w:szCs w:val="28"/>
+          <w:lang w:val="uk-UA"/>
+        </w:rPr>
+        <w:t xml:space="preserve"> – </w:t>
+      </w:r>
+      <w:r>
+        <w:rPr>
+          <w:rFonts w:ascii="Times New Roman" w:hAnsi="Times New Roman" w:cs="Times New Roman"/>
+          <w:color w:val="000000"/>
+          <w:sz w:val="28"/>
+          <w:szCs w:val="28"/>
+          <w:lang w:val="uk-UA"/>
+        </w:rPr>
+        <w:t>взаємодія</w:t>
+      </w:r>
+      <w:r>
+        <w:rPr>
+          <w:rFonts w:ascii="Times New Roman" w:hAnsi="Times New Roman" w:cs="Times New Roman"/>
+          <w:color w:val="000000"/>
+          <w:sz w:val="28"/>
+          <w:szCs w:val="28"/>
+          <w:lang w:val="uk-UA"/>
+        </w:rPr>
+        <w:t xml:space="preserve"> з користувачем та представлення інформації</w:t>
+      </w:r>
+      <w:r>
+        <w:rPr>
+          <w:rFonts w:ascii="Times New Roman" w:hAnsi="Times New Roman" w:cs="Times New Roman"/>
+          <w:color w:val="000000"/>
+          <w:sz w:val="28"/>
+          <w:szCs w:val="28"/>
+          <w:lang w:val="uk-UA"/>
+        </w:rPr>
+        <w:t xml:space="preserve"> (контролери)</w:t>
+      </w:r>
+      <w:r>
+        <w:rPr>
+          <w:rFonts w:ascii="Times New Roman" w:hAnsi="Times New Roman" w:cs="Times New Roman"/>
+          <w:color w:val="000000"/>
+          <w:sz w:val="28"/>
+          <w:szCs w:val="28"/>
+          <w:lang w:val="uk-UA"/>
+        </w:rPr>
+        <w:t>.</w:t>
+      </w:r>
+    </w:p>
+    <w:p>
+      <w:pPr>
+        <w:rPr>
+          <w:rFonts w:ascii="Times New Roman" w:hAnsi="Times New Roman" w:cs="Times New Roman"/>
+          <w:color w:val="000000"/>
+          <w:sz w:val="28"/>
+          <w:szCs w:val="28"/>
+          <w:lang w:val="uk-UA"/>
+        </w:rPr>
+      </w:pPr>
+      <w:r>
+        <w:rPr>
+          <w:rFonts w:ascii="Times New Roman" w:hAnsi="Times New Roman" w:cs="Times New Roman"/>
+          <w:color w:val="000000"/>
+          <w:sz w:val="28"/>
+          <w:szCs w:val="28"/>
+          <w:lang w:val="uk-UA"/>
+        </w:rPr>
+        <w:t xml:space="preserve">2. </w:t>
+      </w:r>
+      <w:proofErr w:type="spellStart"/>
+      <w:r>
+        <w:rPr>
+          <w:rFonts w:ascii="Times New Roman" w:hAnsi="Times New Roman" w:cs="Times New Roman"/>
+          <w:color w:val="000000"/>
+          <w:sz w:val="28"/>
+          <w:szCs w:val="28"/>
+          <w:lang w:val="uk-UA"/>
+        </w:rPr>
+        <w:t>Business</w:t>
+      </w:r>
+      <w:proofErr w:type="spellEnd"/>
+      <w:r>
+        <w:rPr>
+          <w:rFonts w:ascii="Times New Roman" w:hAnsi="Times New Roman" w:cs="Times New Roman"/>
+          <w:color w:val="000000"/>
+          <w:sz w:val="28"/>
+          <w:szCs w:val="28"/>
+          <w:lang w:val="uk-UA"/>
+        </w:rPr>
+        <w:t xml:space="preserve"> </w:t>
+      </w:r>
+      <w:proofErr w:type="spellStart"/>
+      <w:r>
+        <w:rPr>
+          <w:rFonts w:ascii="Times New Roman" w:hAnsi="Times New Roman" w:cs="Times New Roman"/>
+          <w:color w:val="000000"/>
+          <w:sz w:val="28"/>
+          <w:szCs w:val="28"/>
+          <w:lang w:val="uk-UA"/>
+        </w:rPr>
+        <w:t>Logic</w:t>
+      </w:r>
+      <w:proofErr w:type="spellEnd"/>
+      <w:r>
+        <w:rPr>
+          <w:rFonts w:ascii="Times New Roman" w:hAnsi="Times New Roman" w:cs="Times New Roman"/>
+          <w:color w:val="000000"/>
+          <w:sz w:val="28"/>
+          <w:szCs w:val="28"/>
+          <w:lang w:val="uk-UA"/>
+        </w:rPr>
+        <w:t xml:space="preserve"> </w:t>
+      </w:r>
+      <w:proofErr w:type="spellStart"/>
+      <w:r>
+        <w:rPr>
+          <w:rFonts w:ascii="Times New Roman" w:hAnsi="Times New Roman" w:cs="Times New Roman"/>
+          <w:color w:val="000000"/>
+          <w:sz w:val="28"/>
+          <w:szCs w:val="28"/>
+          <w:lang w:val="uk-UA"/>
+        </w:rPr>
+        <w:t>Layer</w:t>
+      </w:r>
+      <w:proofErr w:type="spellEnd"/>
+      <w:r>
+        <w:rPr>
+          <w:rFonts w:ascii="Times New Roman" w:hAnsi="Times New Roman" w:cs="Times New Roman"/>
+          <w:color w:val="000000"/>
+          <w:sz w:val="28"/>
+          <w:szCs w:val="28"/>
+          <w:lang w:val="uk-UA"/>
+        </w:rPr>
+        <w:t xml:space="preserve"> – </w:t>
+      </w:r>
+      <w:r>
+        <w:rPr>
+          <w:rFonts w:ascii="Times New Roman" w:hAnsi="Times New Roman" w:cs="Times New Roman"/>
+          <w:color w:val="000000"/>
+          <w:sz w:val="28"/>
+          <w:szCs w:val="28"/>
+          <w:lang w:val="uk-UA"/>
+        </w:rPr>
+        <w:t>логіка операцій та обробка</w:t>
+      </w:r>
+      <w:r>
+        <w:rPr>
+          <w:rFonts w:ascii="Times New Roman" w:hAnsi="Times New Roman" w:cs="Times New Roman"/>
+          <w:color w:val="000000"/>
+          <w:sz w:val="28"/>
+          <w:szCs w:val="28"/>
+          <w:lang w:val="uk-UA"/>
+        </w:rPr>
+        <w:t xml:space="preserve"> даних,</w:t>
+      </w:r>
+      <w:r>
+        <w:rPr>
+          <w:rFonts w:ascii="Times New Roman" w:hAnsi="Times New Roman" w:cs="Times New Roman"/>
+          <w:color w:val="000000"/>
+          <w:sz w:val="28"/>
+          <w:szCs w:val="28"/>
+          <w:lang w:val="uk-UA"/>
+        </w:rPr>
+        <w:t xml:space="preserve"> містить </w:t>
+      </w:r>
+      <w:r>
+        <w:rPr>
+          <w:rFonts w:ascii="Times New Roman" w:hAnsi="Times New Roman" w:cs="Times New Roman"/>
+          <w:color w:val="000000"/>
+          <w:sz w:val="28"/>
+          <w:szCs w:val="28"/>
+          <w:lang w:val="uk-UA"/>
+        </w:rPr>
+        <w:t>(інтерфейси сервісів, імплементація)</w:t>
+      </w:r>
+      <w:r>
+        <w:rPr>
+          <w:rFonts w:ascii="Times New Roman" w:hAnsi="Times New Roman" w:cs="Times New Roman"/>
+          <w:color w:val="000000"/>
+          <w:sz w:val="28"/>
+          <w:szCs w:val="28"/>
+          <w:lang w:val="uk-UA"/>
+        </w:rPr>
+        <w:t>.</w:t>
+      </w:r>
+    </w:p>
+    <w:p>
+      <w:pPr>
+        <w:rPr>
+          <w:rFonts w:ascii="Times New Roman" w:hAnsi="Times New Roman" w:cs="Times New Roman"/>
+          <w:color w:val="000000"/>
+          <w:sz w:val="28"/>
+          <w:szCs w:val="28"/>
+          <w:lang w:val="uk-UA"/>
+        </w:rPr>
+      </w:pPr>
+      <w:r>
+        <w:rPr>
+          <w:rFonts w:ascii="Times New Roman" w:hAnsi="Times New Roman" w:cs="Times New Roman"/>
+          <w:color w:val="000000"/>
+          <w:sz w:val="28"/>
+          <w:szCs w:val="28"/>
+          <w:lang w:val="uk-UA"/>
+        </w:rPr>
+        <w:t xml:space="preserve">3. </w:t>
+      </w:r>
+      <w:proofErr w:type="spellStart"/>
+      <w:r>
+        <w:rPr>
+          <w:rFonts w:ascii="Times New Roman" w:hAnsi="Times New Roman" w:cs="Times New Roman"/>
+          <w:color w:val="000000"/>
+          <w:sz w:val="28"/>
+          <w:szCs w:val="28"/>
+          <w:lang w:val="uk-UA"/>
+        </w:rPr>
+        <w:t>Data</w:t>
+      </w:r>
+      <w:proofErr w:type="spellEnd"/>
+      <w:r>
+        <w:rPr>
+          <w:rFonts w:ascii="Times New Roman" w:hAnsi="Times New Roman" w:cs="Times New Roman"/>
+          <w:color w:val="000000"/>
+          <w:sz w:val="28"/>
+          <w:szCs w:val="28"/>
+          <w:lang w:val="uk-UA"/>
+        </w:rPr>
+        <w:t xml:space="preserve"> Access </w:t>
+      </w:r>
+      <w:proofErr w:type="spellStart"/>
+      <w:r>
+        <w:rPr>
+          <w:rFonts w:ascii="Times New Roman" w:hAnsi="Times New Roman" w:cs="Times New Roman"/>
+          <w:color w:val="000000"/>
+          <w:sz w:val="28"/>
+          <w:szCs w:val="28"/>
+          <w:lang w:val="uk-UA"/>
+        </w:rPr>
+        <w:t>Layer</w:t>
+      </w:r>
+      <w:proofErr w:type="spellEnd"/>
+      <w:r>
+        <w:rPr>
+          <w:rFonts w:ascii="Times New Roman" w:hAnsi="Times New Roman" w:cs="Times New Roman"/>
+          <w:color w:val="000000"/>
+          <w:sz w:val="28"/>
+          <w:szCs w:val="28"/>
+          <w:lang w:val="uk-UA"/>
+        </w:rPr>
+        <w:t xml:space="preserve"> – </w:t>
+      </w:r>
+      <w:r>
+        <w:rPr>
+          <w:rFonts w:ascii="Times New Roman" w:hAnsi="Times New Roman" w:cs="Times New Roman"/>
+          <w:color w:val="000000"/>
+          <w:sz w:val="28"/>
+          <w:szCs w:val="28"/>
+          <w:lang w:val="uk-UA"/>
+        </w:rPr>
+        <w:t>в</w:t>
+      </w:r>
+      <w:r>
+        <w:rPr>
+          <w:rFonts w:ascii="Times New Roman" w:hAnsi="Times New Roman" w:cs="Times New Roman"/>
+          <w:color w:val="000000"/>
+          <w:sz w:val="28"/>
+          <w:szCs w:val="28"/>
+          <w:lang w:val="uk-UA"/>
+        </w:rPr>
+        <w:t>заємоді</w:t>
+      </w:r>
+      <w:r>
+        <w:rPr>
+          <w:rFonts w:ascii="Times New Roman" w:hAnsi="Times New Roman" w:cs="Times New Roman"/>
+          <w:color w:val="000000"/>
+          <w:sz w:val="28"/>
+          <w:szCs w:val="28"/>
+          <w:lang w:val="uk-UA"/>
+        </w:rPr>
+        <w:t>я з базою даних (</w:t>
+      </w:r>
+      <w:r>
+        <w:rPr>
+          <w:rFonts w:ascii="Times New Roman" w:hAnsi="Times New Roman" w:cs="Times New Roman"/>
+          <w:color w:val="000000"/>
+          <w:sz w:val="28"/>
+          <w:szCs w:val="28"/>
+          <w:lang w:val="uk-UA"/>
+        </w:rPr>
+        <w:t>контекст бази даних</w:t>
+      </w:r>
+      <w:r>
+        <w:rPr>
+          <w:rFonts w:ascii="Times New Roman" w:hAnsi="Times New Roman" w:cs="Times New Roman"/>
+          <w:color w:val="000000"/>
+          <w:sz w:val="28"/>
+          <w:szCs w:val="28"/>
+          <w:lang w:val="uk-UA"/>
+        </w:rPr>
+        <w:t>)</w:t>
+      </w:r>
+      <w:r>
+        <w:rPr>
+          <w:rFonts w:ascii="Times New Roman" w:hAnsi="Times New Roman" w:cs="Times New Roman"/>
+          <w:color w:val="000000"/>
+          <w:sz w:val="28"/>
+          <w:szCs w:val="28"/>
+          <w:lang w:val="uk-UA"/>
+        </w:rPr>
+        <w:t>.</w:t>
+      </w:r>
+    </w:p>
+    <w:p>
+      <w:pPr>
+        <w:rPr>
+          <w:rFonts w:ascii="Times New Roman" w:hAnsi="Times New Roman" w:cs="Times New Roman"/>
+          <w:color w:val="000000"/>
+          <w:sz w:val="28"/>
+          <w:szCs w:val="28"/>
+          <w:lang w:val="uk-UA"/>
+        </w:rPr>
+      </w:pPr>
+    </w:p>
+    <w:p>
+      <w:pPr>
+        <w:rPr>
+          <w:rFonts w:ascii="Times New Roman" w:hAnsi="Times New Roman" w:cs="Times New Roman"/>
+          <w:color w:val="000000"/>
+          <w:sz w:val="28"/>
+          <w:szCs w:val="28"/>
+          <w:lang w:val="uk-UA"/>
+        </w:rPr>
+      </w:pPr>
+    </w:p>
+    <w:p>
+      <w:pPr>
+        <w:rPr>
+          <w:rFonts w:ascii="Times New Roman" w:hAnsi="Times New Roman" w:cs="Times New Roman"/>
+          <w:color w:val="000000"/>
+          <w:sz w:val="28"/>
+          <w:szCs w:val="28"/>
+          <w:lang w:val="uk-UA"/>
+        </w:rPr>
+      </w:pPr>
+    </w:p>
+    <w:p>
+      <w:pPr>
+        <w:rPr>
+          <w:rFonts w:ascii="Times New Roman" w:hAnsi="Times New Roman" w:cs="Times New Roman"/>
+          <w:color w:val="000000"/>
+          <w:sz w:val="28"/>
+          <w:szCs w:val="28"/>
+          <w:lang w:val="uk-UA"/>
+        </w:rPr>
+      </w:pPr>
+    </w:p>
+    <w:p>
+      <w:pPr>
+        <w:rPr>
+          <w:rFonts w:ascii="Times New Roman" w:hAnsi="Times New Roman" w:cs="Times New Roman"/>
+          <w:color w:val="000000"/>
+          <w:sz w:val="28"/>
+          <w:szCs w:val="28"/>
+          <w:lang w:val="uk-UA"/>
+        </w:rPr>
+      </w:pPr>
+    </w:p>
+    <w:p>
+      <w:pPr>
+        <w:rPr>
+          <w:rFonts w:ascii="Times New Roman" w:hAnsi="Times New Roman" w:cs="Times New Roman"/>
+          <w:color w:val="000000"/>
+          <w:sz w:val="28"/>
+          <w:szCs w:val="28"/>
+          <w:lang w:val="uk-UA"/>
+        </w:rPr>
+      </w:pPr>
+      <w:bookmarkStart w:id="0" w:name="_GoBack"/>
+      <w:bookmarkEnd w:id="0"/>
+    </w:p>
+    <w:p>
+      <w:pPr>
+        <w:rPr>
+          <w:rFonts w:ascii="Times New Roman" w:hAnsi="Times New Roman" w:cs="Times New Roman"/>
+          <w:color w:val="000000"/>
+          <w:sz w:val="28"/>
+          <w:szCs w:val="28"/>
+          <w:lang w:val="uk-UA"/>
+        </w:rPr>
+      </w:pPr>
+    </w:p>
+    <w:p>
+      <w:pPr>
+        <w:rPr>
+          <w:rFonts w:ascii="Times New Roman" w:hAnsi="Times New Roman" w:cs="Times New Roman"/>
+          <w:color w:val="000000"/>
+          <w:sz w:val="28"/>
+          <w:szCs w:val="28"/>
+          <w:lang w:val="en-US"/>
+        </w:rPr>
+      </w:pPr>
+      <w:r>
+        <w:rPr>
+          <w:rFonts w:ascii="Times New Roman" w:hAnsi="Times New Roman" w:cs="Times New Roman"/>
+          <w:noProof/>
+          <w:color w:val="000000"/>
+          <w:sz w:val="28"/>
+          <w:szCs w:val="28"/>
+          <w:lang w:val="uk-UA" w:eastAsia="uk-UA"/>
         </w:rPr>
         <w:lastRenderedPageBreak/>
         <w:drawing>
-          <wp:anchor distT="0" distB="0" distL="114300" distR="114300" simplePos="0" relativeHeight="251662336" behindDoc="0" locked="0" layoutInCell="1" allowOverlap="1" wp14:anchorId="167E0F56" wp14:editId="7D1F1494">
+          <wp:anchor distT="0" distB="0" distL="114300" distR="114300" simplePos="0" relativeHeight="251662336" behindDoc="0" locked="0" layoutInCell="1" allowOverlap="1" wp14:anchorId="6B6D6F0F" wp14:editId="604A8D8E">
             <wp:simplePos x="0" y="0"/>
             <wp:positionH relativeFrom="column">
               <wp:posOffset>-1118235</wp:posOffset>
@@ -2403,8 +3330,6 @@
         </w:rPr>
         <w:br w:type="page"/>
       </w:r>
-      <w:bookmarkStart w:id="0" w:name="_GoBack"/>
-      <w:bookmarkEnd w:id="0"/>
     </w:p>
     <w:p>
       <w:pPr>

</xml_diff>